<commit_message>
add 'ni ho nn go'
</commit_message>
<xml_diff>
--- a/论文笔记/等离子喷涂灰铸铁涂层的制备及其耐磨性能.docx
+++ b/论文笔记/等离子喷涂灰铸铁涂层的制备及其耐磨性能.docx
@@ -267,7 +267,7 @@
         <w:spacing w:before="192" w:after="192"/>
         <w:jc w:val="left"/>
         <w:rPr>
-          <w:rFonts w:ascii="Open Sans" w:eastAsia="宋体" w:hAnsi="Open Sans" w:cs="Open Sans" w:hint="eastAsia"/>
+          <w:rFonts w:ascii="Open Sans" w:eastAsia="宋体" w:hAnsi="Open Sans" w:cs="Open Sans"/>
           <w:color w:val="333333"/>
           <w:kern w:val="0"/>
           <w:sz w:val="24"/>
@@ -363,6 +363,26 @@
           <w:szCs w:val="24"/>
         </w:rPr>
         <w:t>制备减磨、耐磨涂层</w:t>
+      </w:r>
+      <w:r>
+        <w:rPr>
+          <w:rFonts w:ascii="Open Sans" w:eastAsia="宋体" w:hAnsi="Open Sans" w:cs="Open Sans" w:hint="eastAsia"/>
+          <w:color w:val="333333"/>
+          <w:kern w:val="0"/>
+          <w:sz w:val="24"/>
+          <w:szCs w:val="24"/>
+        </w:rPr>
+        <w:t>；</w:t>
+      </w:r>
+      <w:r>
+        <w:rPr>
+          <w:rFonts w:ascii="Open Sans" w:eastAsia="宋体" w:hAnsi="Open Sans" w:cs="Open Sans" w:hint="eastAsia"/>
+          <w:color w:val="333333"/>
+          <w:kern w:val="0"/>
+          <w:sz w:val="24"/>
+          <w:szCs w:val="24"/>
+        </w:rPr>
+        <w:t>制备耐腐蚀涂层</w:t>
       </w:r>
       <w:r>
         <w:rPr>
@@ -503,17 +523,111 @@
     </w:p>
     <w:p>
       <w:pPr>
-        <w:widowControl/>
-        <w:spacing w:before="192" w:after="192"/>
-        <w:jc w:val="left"/>
-        <w:rPr>
-          <w:rFonts w:ascii="Open Sans" w:eastAsia="宋体" w:hAnsi="Open Sans" w:cs="Open Sans"/>
-          <w:color w:val="333333"/>
-          <w:kern w:val="0"/>
-          <w:sz w:val="24"/>
-          <w:szCs w:val="24"/>
-        </w:rPr>
-      </w:pPr>
+        <w:pStyle w:val="2"/>
+        <w:rPr>
+          <w:rStyle w:val="20"/>
+        </w:rPr>
+      </w:pPr>
+      <w:r>
+        <w:rPr>
+          <w:rStyle w:val="20"/>
+        </w:rPr>
+        <w:t>Page15：</w:t>
+      </w:r>
+    </w:p>
+    <w:p>
+      <w:pPr>
+        <w:widowControl/>
+        <w:spacing w:before="192" w:after="192"/>
+        <w:jc w:val="left"/>
+        <w:rPr>
+          <w:rFonts w:ascii="Open Sans" w:eastAsia="宋体" w:hAnsi="Open Sans" w:cs="Open Sans" w:hint="eastAsia"/>
+          <w:color w:val="333333"/>
+          <w:kern w:val="0"/>
+          <w:sz w:val="24"/>
+          <w:szCs w:val="24"/>
+        </w:rPr>
+      </w:pPr>
+      <w:r>
+        <w:rPr>
+          <w:rFonts w:ascii="Open Sans" w:eastAsia="宋体" w:hAnsi="Open Sans" w:cs="Open Sans" w:hint="eastAsia"/>
+          <w:color w:val="333333"/>
+          <w:kern w:val="0"/>
+          <w:sz w:val="24"/>
+          <w:szCs w:val="24"/>
+        </w:rPr>
+        <w:t>是否增加一组以</w:t>
+      </w:r>
+      <w:r>
+        <w:rPr>
+          <w:rFonts w:ascii="Open Sans" w:eastAsia="宋体" w:hAnsi="Open Sans" w:cs="Open Sans" w:hint="eastAsia"/>
+          <w:color w:val="333333"/>
+          <w:kern w:val="0"/>
+          <w:sz w:val="24"/>
+          <w:szCs w:val="24"/>
+        </w:rPr>
+        <w:t>Al</w:t>
+      </w:r>
+      <w:r>
+        <w:rPr>
+          <w:rFonts w:ascii="Open Sans" w:eastAsia="宋体" w:hAnsi="Open Sans" w:cs="Open Sans"/>
+          <w:color w:val="333333"/>
+          <w:kern w:val="0"/>
+          <w:sz w:val="24"/>
+          <w:szCs w:val="24"/>
+        </w:rPr>
+        <w:t>2</w:t>
+      </w:r>
+      <w:r>
+        <w:rPr>
+          <w:rFonts w:ascii="Open Sans" w:eastAsia="宋体" w:hAnsi="Open Sans" w:cs="Open Sans" w:hint="eastAsia"/>
+          <w:color w:val="333333"/>
+          <w:kern w:val="0"/>
+          <w:sz w:val="24"/>
+          <w:szCs w:val="24"/>
+        </w:rPr>
+        <w:t>O</w:t>
+      </w:r>
+      <w:r>
+        <w:rPr>
+          <w:rFonts w:ascii="Open Sans" w:eastAsia="宋体" w:hAnsi="Open Sans" w:cs="Open Sans"/>
+          <w:color w:val="333333"/>
+          <w:kern w:val="0"/>
+          <w:sz w:val="24"/>
+          <w:szCs w:val="24"/>
+        </w:rPr>
+        <w:t>3-</w:t>
+      </w:r>
+      <w:r>
+        <w:rPr>
+          <w:rFonts w:ascii="Open Sans" w:eastAsia="宋体" w:hAnsi="Open Sans" w:cs="Open Sans" w:hint="eastAsia"/>
+          <w:color w:val="333333"/>
+          <w:kern w:val="0"/>
+          <w:sz w:val="24"/>
+          <w:szCs w:val="24"/>
+        </w:rPr>
+        <w:t>ZrO</w:t>
+      </w:r>
+      <w:r>
+        <w:rPr>
+          <w:rFonts w:ascii="Open Sans" w:eastAsia="宋体" w:hAnsi="Open Sans" w:cs="Open Sans"/>
+          <w:color w:val="333333"/>
+          <w:kern w:val="0"/>
+          <w:sz w:val="24"/>
+          <w:szCs w:val="24"/>
+        </w:rPr>
+        <w:t>2</w:t>
+      </w:r>
+      <w:r>
+        <w:rPr>
+          <w:rFonts w:ascii="Open Sans" w:eastAsia="宋体" w:hAnsi="Open Sans" w:cs="Open Sans" w:hint="eastAsia"/>
+          <w:color w:val="333333"/>
+          <w:kern w:val="0"/>
+          <w:sz w:val="24"/>
+          <w:szCs w:val="24"/>
+        </w:rPr>
+        <w:t>混合粉末原料的热喷涂实验。</w:t>
+      </w:r>
     </w:p>
     <w:p>
       <w:pPr>
@@ -546,9 +660,6 @@
     <w:p>
       <w:pPr>
         <w:pStyle w:val="1"/>
-        <w:rPr>
-          <w:rFonts w:hint="eastAsia"/>
-        </w:rPr>
       </w:pPr>
       <w:r>
         <w:rPr>
@@ -639,7 +750,7 @@
         <w:ind w:firstLineChars="0"/>
         <w:jc w:val="left"/>
         <w:rPr>
-          <w:rFonts w:ascii="Open Sans" w:eastAsia="宋体" w:hAnsi="Open Sans" w:cs="Open Sans" w:hint="eastAsia"/>
+          <w:rFonts w:ascii="Open Sans" w:eastAsia="宋体" w:hAnsi="Open Sans" w:cs="Open Sans"/>
           <w:color w:val="333333"/>
           <w:kern w:val="0"/>
           <w:sz w:val="24"/>
@@ -904,6 +1015,7 @@
           <w:sz w:val="24"/>
           <w:szCs w:val="24"/>
         </w:rPr>
+        <w:lastRenderedPageBreak/>
         <w:t>机械球磨法，石墨化退火处理</w:t>
       </w:r>
     </w:p>
@@ -919,22 +1031,21 @@
         <w:ind w:firstLineChars="0"/>
         <w:jc w:val="left"/>
         <w:rPr>
-          <w:rFonts w:ascii="Open Sans" w:eastAsia="宋体" w:hAnsi="Open Sans" w:cs="Open Sans" w:hint="eastAsia"/>
-          <w:color w:val="333333"/>
-          <w:kern w:val="0"/>
-          <w:sz w:val="24"/>
-          <w:szCs w:val="24"/>
-        </w:rPr>
-      </w:pPr>
-      <w:r>
-        <w:rPr>
-          <w:rFonts w:ascii="Open Sans" w:eastAsia="宋体" w:hAnsi="Open Sans" w:cs="Open Sans" w:hint="eastAsia"/>
-          <w:color w:val="333333"/>
-          <w:kern w:val="0"/>
-          <w:sz w:val="24"/>
-          <w:szCs w:val="24"/>
-        </w:rPr>
-        <w:lastRenderedPageBreak/>
+          <w:rFonts w:ascii="Open Sans" w:eastAsia="宋体" w:hAnsi="Open Sans" w:cs="Open Sans"/>
+          <w:color w:val="333333"/>
+          <w:kern w:val="0"/>
+          <w:sz w:val="24"/>
+          <w:szCs w:val="24"/>
+        </w:rPr>
+      </w:pPr>
+      <w:r>
+        <w:rPr>
+          <w:rFonts w:ascii="Open Sans" w:eastAsia="宋体" w:hAnsi="Open Sans" w:cs="Open Sans" w:hint="eastAsia"/>
+          <w:color w:val="333333"/>
+          <w:kern w:val="0"/>
+          <w:sz w:val="24"/>
+          <w:szCs w:val="24"/>
+        </w:rPr>
         <w:t>粉体是一种独特的三相材料，包括以颗粒形式存在的固相、颗粒之间存在的气相以及颗粒表面或结构内部存在的液相。</w:t>
       </w:r>
     </w:p>
@@ -1032,7 +1143,7 @@
         <w:ind w:firstLineChars="0"/>
         <w:jc w:val="left"/>
         <w:rPr>
-          <w:rFonts w:ascii="Open Sans" w:eastAsia="宋体" w:hAnsi="Open Sans" w:cs="Open Sans" w:hint="eastAsia"/>
+          <w:rFonts w:ascii="Open Sans" w:eastAsia="宋体" w:hAnsi="Open Sans" w:cs="Open Sans"/>
           <w:color w:val="333333"/>
           <w:kern w:val="0"/>
           <w:sz w:val="24"/>
@@ -1172,7 +1283,171 @@
         <w:ind w:firstLineChars="0"/>
         <w:jc w:val="left"/>
         <w:rPr>
-          <w:rFonts w:ascii="Open Sans" w:eastAsia="宋体" w:hAnsi="Open Sans" w:cs="Open Sans" w:hint="eastAsia"/>
+          <w:rFonts w:ascii="Open Sans" w:eastAsia="宋体" w:hAnsi="Open Sans" w:cs="Open Sans"/>
+          <w:color w:val="333333"/>
+          <w:kern w:val="0"/>
+          <w:sz w:val="24"/>
+          <w:szCs w:val="24"/>
+        </w:rPr>
+      </w:pPr>
+      <w:r>
+        <w:rPr>
+          <w:rFonts w:ascii="Open Sans" w:eastAsia="宋体" w:hAnsi="Open Sans" w:cs="Open Sans"/>
+          <w:color w:val="333333"/>
+          <w:kern w:val="0"/>
+          <w:sz w:val="24"/>
+          <w:szCs w:val="24"/>
+        </w:rPr>
+        <w:t>比强度是材料的抗拉强度与材料表观密度之比，法定单位为牛</w:t>
+      </w:r>
+      <w:r>
+        <w:rPr>
+          <w:rFonts w:ascii="Open Sans" w:eastAsia="宋体" w:hAnsi="Open Sans" w:cs="Open Sans"/>
+          <w:color w:val="333333"/>
+          <w:kern w:val="0"/>
+          <w:sz w:val="24"/>
+          <w:szCs w:val="24"/>
+        </w:rPr>
+        <w:t>/</w:t>
+      </w:r>
+      <w:r>
+        <w:rPr>
+          <w:rFonts w:ascii="Open Sans" w:eastAsia="宋体" w:hAnsi="Open Sans" w:cs="Open Sans"/>
+          <w:color w:val="333333"/>
+          <w:kern w:val="0"/>
+          <w:sz w:val="24"/>
+          <w:szCs w:val="24"/>
+        </w:rPr>
+        <w:t>特（</w:t>
+      </w:r>
+      <w:r>
+        <w:rPr>
+          <w:rFonts w:ascii="Open Sans" w:eastAsia="宋体" w:hAnsi="Open Sans" w:cs="Open Sans"/>
+          <w:color w:val="333333"/>
+          <w:kern w:val="0"/>
+          <w:sz w:val="24"/>
+          <w:szCs w:val="24"/>
+        </w:rPr>
+        <w:t>N/</w:t>
+      </w:r>
+      <w:proofErr w:type="spellStart"/>
+      <w:r>
+        <w:rPr>
+          <w:rFonts w:ascii="Open Sans" w:eastAsia="宋体" w:hAnsi="Open Sans" w:cs="Open Sans"/>
+          <w:color w:val="333333"/>
+          <w:kern w:val="0"/>
+          <w:sz w:val="24"/>
+          <w:szCs w:val="24"/>
+        </w:rPr>
+        <w:t>tex</w:t>
+      </w:r>
+      <w:proofErr w:type="spellEnd"/>
+      <w:r>
+        <w:rPr>
+          <w:rFonts w:ascii="Open Sans" w:eastAsia="宋体" w:hAnsi="Open Sans" w:cs="Open Sans"/>
+          <w:color w:val="333333"/>
+          <w:kern w:val="0"/>
+          <w:sz w:val="24"/>
+          <w:szCs w:val="24"/>
+        </w:rPr>
+        <w:t>）。比强度越高表明达到相应强度所用的材料质量越轻。优质的结构材料应具有较高的比强度，才能尽量以较小的截面满足强度要求，同时可以大幅度减小结构体本身的自重。</w:t>
+      </w:r>
+    </w:p>
+    <w:p>
+      <w:pPr>
+        <w:pStyle w:val="a5"/>
+        <w:widowControl/>
+        <w:numPr>
+          <w:ilvl w:val="0"/>
+          <w:numId w:val="2"/>
+        </w:numPr>
+        <w:spacing w:before="192" w:after="192"/>
+        <w:ind w:firstLineChars="0"/>
+        <w:jc w:val="left"/>
+        <w:rPr>
+          <w:rFonts w:ascii="Open Sans" w:eastAsia="宋体" w:hAnsi="Open Sans" w:cs="Open Sans"/>
+          <w:color w:val="333333"/>
+          <w:kern w:val="0"/>
+          <w:sz w:val="24"/>
+          <w:szCs w:val="24"/>
+        </w:rPr>
+      </w:pPr>
+      <w:r>
+        <w:rPr>
+          <w:rFonts w:ascii="Open Sans" w:eastAsia="宋体" w:hAnsi="Open Sans" w:cs="Open Sans" w:hint="eastAsia"/>
+          <w:color w:val="333333"/>
+          <w:kern w:val="0"/>
+          <w:sz w:val="24"/>
+          <w:szCs w:val="24"/>
+        </w:rPr>
+        <w:t>涂层的微观结构也极大地影响了涂层的耐腐蚀性能</w:t>
+      </w:r>
+    </w:p>
+    <w:p>
+      <w:pPr>
+        <w:pStyle w:val="a5"/>
+        <w:widowControl/>
+        <w:numPr>
+          <w:ilvl w:val="0"/>
+          <w:numId w:val="2"/>
+        </w:numPr>
+        <w:spacing w:before="192" w:after="192"/>
+        <w:ind w:firstLineChars="0"/>
+        <w:jc w:val="left"/>
+        <w:rPr>
+          <w:rFonts w:ascii="Open Sans" w:eastAsia="宋体" w:hAnsi="Open Sans" w:cs="Open Sans"/>
+          <w:color w:val="333333"/>
+          <w:kern w:val="0"/>
+          <w:sz w:val="24"/>
+          <w:szCs w:val="24"/>
+        </w:rPr>
+      </w:pPr>
+      <w:r>
+        <w:rPr>
+          <w:rFonts w:ascii="Open Sans" w:eastAsia="宋体" w:hAnsi="Open Sans" w:cs="Open Sans" w:hint="eastAsia"/>
+          <w:color w:val="333333"/>
+          <w:kern w:val="0"/>
+          <w:sz w:val="24"/>
+          <w:szCs w:val="24"/>
+        </w:rPr>
+        <w:t>克服</w:t>
+      </w:r>
+      <w:proofErr w:type="gramStart"/>
+      <w:r>
+        <w:rPr>
+          <w:rFonts w:ascii="Open Sans" w:eastAsia="宋体" w:hAnsi="Open Sans" w:cs="Open Sans" w:hint="eastAsia"/>
+          <w:color w:val="333333"/>
+          <w:kern w:val="0"/>
+          <w:sz w:val="24"/>
+          <w:szCs w:val="24"/>
+        </w:rPr>
+        <w:t>壳材料</w:t>
+      </w:r>
+      <w:proofErr w:type="gramEnd"/>
+      <w:r>
+        <w:rPr>
+          <w:rFonts w:ascii="Open Sans" w:eastAsia="宋体" w:hAnsi="Open Sans" w:cs="Open Sans" w:hint="eastAsia"/>
+          <w:color w:val="333333"/>
+          <w:kern w:val="0"/>
+          <w:sz w:val="24"/>
+          <w:szCs w:val="24"/>
+        </w:rPr>
+        <w:t>的团聚是制备壳核结构复合粉末的关键</w:t>
+      </w:r>
+    </w:p>
+    <w:p>
+      <w:pPr>
+        <w:pStyle w:val="a5"/>
+        <w:widowControl/>
+        <w:numPr>
+          <w:ilvl w:val="0"/>
+          <w:numId w:val="2"/>
+        </w:numPr>
+        <w:spacing w:before="192" w:after="192"/>
+        <w:ind w:firstLineChars="0"/>
+        <w:jc w:val="left"/>
+        <w:rPr>
+          <w:rFonts w:ascii="Open Sans" w:eastAsia="宋体" w:hAnsi="Open Sans" w:cs="Open Sans"/>
           <w:color w:val="333333"/>
           <w:kern w:val="0"/>
           <w:sz w:val="24"/>

</xml_diff>